<commit_message>
Added a plasma teapot\! Couldn't help myself.
</commit_message>
<xml_diff>
--- a/readme.docx
+++ b/readme.docx
@@ -653,6 +653,7 @@
     <w:p>
       <w:pPr>
         <w:spacing w:after="0"/>
+        <w:jc w:val="both"/>
         <w:rPr>
           <w:rFonts w:ascii="Arial" w:eastAsia="Arial" w:hAnsi="Arial" w:cs="Arial"/>
           <w:sz w:val="24"/>
@@ -1381,6 +1382,7 @@
     <w:p>
       <w:pPr>
         <w:spacing w:after="0"/>
+        <w:jc w:val="both"/>
         <w:rPr>
           <w:rFonts w:ascii="Arial" w:eastAsia="Arial" w:hAnsi="Arial" w:cs="Arial"/>
           <w:sz w:val="24"/>
@@ -1481,15 +1483,7 @@
     <w:p>
       <w:pPr>
         <w:spacing w:after="0"/>
-        <w:rPr>
-          <w:rFonts w:ascii="Arial" w:eastAsia="Arial" w:hAnsi="Arial" w:cs="Arial"/>
-          <w:sz w:val="24"/>
-        </w:rPr>
-      </w:pPr>
-    </w:p>
-    <w:p>
-      <w:pPr>
-        <w:spacing w:after="0"/>
+        <w:jc w:val="both"/>
         <w:rPr>
           <w:rFonts w:ascii="Arial" w:eastAsia="Arial" w:hAnsi="Arial" w:cs="Arial"/>
           <w:sz w:val="24"/>
@@ -1541,15 +1535,17 @@
     <w:p>
       <w:pPr>
         <w:spacing w:after="0"/>
-        <w:rPr>
-          <w:rFonts w:ascii="Arial" w:eastAsia="Arial" w:hAnsi="Arial" w:cs="Arial"/>
-          <w:sz w:val="24"/>
-        </w:rPr>
-      </w:pPr>
-    </w:p>
-    <w:p>
-      <w:pPr>
-        <w:spacing w:after="0"/>
+        <w:jc w:val="both"/>
+        <w:rPr>
+          <w:rFonts w:ascii="Arial" w:eastAsia="Arial" w:hAnsi="Arial" w:cs="Arial"/>
+          <w:sz w:val="24"/>
+        </w:rPr>
+      </w:pPr>
+    </w:p>
+    <w:p>
+      <w:pPr>
+        <w:spacing w:after="0"/>
+        <w:jc w:val="both"/>
         <w:rPr>
           <w:rFonts w:ascii="Arial" w:eastAsia="Arial" w:hAnsi="Arial" w:cs="Arial"/>
           <w:sz w:val="24"/>
@@ -1639,7 +1635,21 @@
           <w:rFonts w:ascii="Arial" w:eastAsia="Arial" w:hAnsi="Arial" w:cs="Arial"/>
           <w:sz w:val="24"/>
         </w:rPr>
-        <w:t xml:space="preserve"> - when an intersection occurs, a sound </w:t>
+        <w:t xml:space="preserve"> - when an intersection occurs, a sound plays, and in the case that it intersects the player, </w:t>
+      </w:r>
+      <w:r>
+        <w:rPr>
+          <w:rFonts w:ascii="Arial" w:eastAsia="Arial" w:hAnsi="Arial" w:cs="Arial"/>
+          <w:sz w:val="24"/>
+        </w:rPr>
+        <w:t>damage is taken</w:t>
+      </w:r>
+      <w:r>
+        <w:rPr>
+          <w:rFonts w:ascii="Arial" w:eastAsia="Arial" w:hAnsi="Arial" w:cs="Arial"/>
+          <w:sz w:val="24"/>
+        </w:rPr>
+        <w:t xml:space="preserve"> and the camera </w:t>
       </w:r>
       <w:r>
         <w:rPr>
@@ -1647,21 +1657,7 @@
           <w:sz w:val="24"/>
         </w:rPr>
         <w:lastRenderedPageBreak/>
-        <w:t xml:space="preserve">plays, and in the case that it intersects the player, </w:t>
-      </w:r>
-      <w:r>
-        <w:rPr>
-          <w:rFonts w:ascii="Arial" w:eastAsia="Arial" w:hAnsi="Arial" w:cs="Arial"/>
-          <w:sz w:val="24"/>
-        </w:rPr>
-        <w:t>damage is taken</w:t>
-      </w:r>
-      <w:r>
-        <w:rPr>
-          <w:rFonts w:ascii="Arial" w:eastAsia="Arial" w:hAnsi="Arial" w:cs="Arial"/>
-          <w:sz w:val="24"/>
-        </w:rPr>
-        <w:t xml:space="preserve"> and the camera shakes using a Thread delegate</w:t>
+        <w:t>shakes using a Thread delegate</w:t>
       </w:r>
       <w:r>
         <w:rPr>
@@ -1698,40 +1694,393 @@
         </w:rPr>
         <w:t>.</w:t>
       </w:r>
-    </w:p>
-    <w:p>
-      <w:pPr>
-        <w:spacing w:after="0"/>
-        <w:rPr>
-          <w:rFonts w:ascii="Arial" w:eastAsia="Arial" w:hAnsi="Arial" w:cs="Arial"/>
-          <w:sz w:val="24"/>
-        </w:rPr>
-      </w:pPr>
-    </w:p>
-    <w:p>
-      <w:pPr>
-        <w:spacing w:after="0"/>
-        <w:rPr>
-          <w:rFonts w:ascii="Arial" w:eastAsia="Arial" w:hAnsi="Arial" w:cs="Arial"/>
-          <w:sz w:val="24"/>
-        </w:rPr>
-      </w:pPr>
-      <w:r>
-        <w:rPr>
-          <w:rFonts w:ascii="Arial" w:eastAsia="Arial" w:hAnsi="Arial" w:cs="Arial"/>
-          <w:sz w:val="24"/>
-        </w:rPr>
-        <w:t xml:space="preserve">Our game has simple audio, including a backing track that plays to set the tone. There are also sound effects for </w:t>
-      </w:r>
-      <w:r>
-        <w:rPr>
-          <w:rFonts w:ascii="Arial" w:eastAsia="Arial" w:hAnsi="Arial" w:cs="Arial"/>
-          <w:b/>
+      <w:r>
+        <w:rPr>
+          <w:rFonts w:ascii="Arial" w:eastAsia="Arial" w:hAnsi="Arial" w:cs="Arial"/>
+          <w:sz w:val="24"/>
+        </w:rPr>
+        <w:t xml:space="preserve"> The nearest collision threat is found using the ray-sphere intersection algorithm, which returns the amount that the NPC's 'eyesight' ray has intersected with the geometry. </w:t>
+      </w:r>
+    </w:p>
+    <w:p>
+      <w:pPr>
+        <w:spacing w:after="0"/>
+        <w:jc w:val="both"/>
+        <w:rPr>
+          <w:rFonts w:ascii="Arial" w:eastAsia="Arial" w:hAnsi="Arial" w:cs="Arial"/>
+          <w:sz w:val="24"/>
+        </w:rPr>
+      </w:pPr>
+    </w:p>
+    <w:p>
+      <w:pPr>
+        <w:spacing w:after="0"/>
+        <w:jc w:val="both"/>
+        <w:rPr>
+          <w:rFonts w:ascii="Arial" w:eastAsia="Arial" w:hAnsi="Arial" w:cs="Arial"/>
+          <w:sz w:val="24"/>
+        </w:rPr>
+      </w:pPr>
+      <w:r>
+        <w:rPr>
+          <w:rFonts w:ascii="Arial" w:eastAsia="Arial" w:hAnsi="Arial" w:cs="Arial"/>
+          <w:sz w:val="24"/>
+        </w:rPr>
+        <w:t>The program plays</w:t>
+      </w:r>
+      <w:r>
+        <w:rPr>
+          <w:rFonts w:ascii="Arial" w:eastAsia="Arial" w:hAnsi="Arial" w:cs="Arial"/>
+          <w:sz w:val="24"/>
+        </w:rPr>
+        <w:t xml:space="preserve"> multiple</w:t>
+      </w:r>
+      <w:r>
+        <w:rPr>
+          <w:rFonts w:ascii="Arial" w:eastAsia="Arial" w:hAnsi="Arial" w:cs="Arial"/>
+          <w:sz w:val="24"/>
+        </w:rPr>
+        <w:t xml:space="preserve"> </w:t>
+      </w:r>
+      <w:r>
+        <w:rPr>
+          <w:rFonts w:ascii="Arial" w:eastAsia="Arial" w:hAnsi="Arial" w:cs="Arial"/>
+          <w:b/>
+          <w:sz w:val="24"/>
+        </w:rPr>
+        <w:t>sound effects</w:t>
+      </w:r>
+      <w:r>
+        <w:rPr>
+          <w:rFonts w:ascii="Arial" w:eastAsia="Arial" w:hAnsi="Arial" w:cs="Arial"/>
+          <w:sz w:val="24"/>
+        </w:rPr>
+        <w:t xml:space="preserve"> and </w:t>
+      </w:r>
+      <w:r>
+        <w:rPr>
+          <w:rFonts w:ascii="Arial" w:eastAsia="Arial" w:hAnsi="Arial" w:cs="Arial"/>
+          <w:sz w:val="24"/>
+        </w:rPr>
+        <w:t xml:space="preserve">an </w:t>
+      </w:r>
+      <w:r>
+        <w:rPr>
+          <w:rFonts w:ascii="Arial" w:eastAsia="Arial" w:hAnsi="Arial" w:cs="Arial"/>
+          <w:b/>
+          <w:sz w:val="24"/>
+        </w:rPr>
+        <w:t>ambience loop</w:t>
+      </w:r>
+      <w:r>
+        <w:rPr>
+          <w:rFonts w:ascii="Arial" w:eastAsia="Arial" w:hAnsi="Arial" w:cs="Arial"/>
+          <w:sz w:val="24"/>
+        </w:rPr>
+        <w:t xml:space="preserve"> using a </w:t>
+      </w:r>
+      <w:r>
+        <w:rPr>
+          <w:rFonts w:ascii="Arial" w:eastAsia="Arial" w:hAnsi="Arial" w:cs="Arial"/>
+          <w:sz w:val="24"/>
+        </w:rPr>
+        <w:t xml:space="preserve">dedicated Sound Manager class which is responsible for loading and maintaining a list of sound effects. </w:t>
+      </w:r>
+    </w:p>
+    <w:p>
+      <w:pPr>
+        <w:spacing w:after="0"/>
+        <w:jc w:val="both"/>
+        <w:rPr>
+          <w:rFonts w:ascii="Arial" w:eastAsia="Arial" w:hAnsi="Arial" w:cs="Arial"/>
+          <w:sz w:val="24"/>
+        </w:rPr>
+      </w:pPr>
+    </w:p>
+    <w:p>
+      <w:pPr>
+        <w:spacing w:after="0"/>
+        <w:jc w:val="both"/>
+        <w:rPr>
+          <w:rFonts w:ascii="Arial" w:eastAsia="Arial" w:hAnsi="Arial" w:cs="Arial"/>
           <w:i/>
           <w:color w:val="548DD4"/>
           <w:sz w:val="24"/>
         </w:rPr>
-        <w:t>(Tanks? Player? Towers?)</w:t>
+      </w:pPr>
+      <w:r>
+        <w:rPr>
+          <w:rFonts w:ascii="Arial" w:eastAsia="Arial" w:hAnsi="Arial" w:cs="Arial"/>
+          <w:sz w:val="24"/>
+        </w:rPr>
+        <w:t xml:space="preserve">The project exhibits </w:t>
+      </w:r>
+      <w:r>
+        <w:rPr>
+          <w:rFonts w:ascii="Arial" w:eastAsia="Arial" w:hAnsi="Arial" w:cs="Arial"/>
+          <w:b/>
+          <w:sz w:val="24"/>
+        </w:rPr>
+        <w:t xml:space="preserve">34 </w:t>
+      </w:r>
+      <w:r>
+        <w:rPr>
+          <w:rFonts w:ascii="Arial" w:eastAsia="Arial" w:hAnsi="Arial" w:cs="Arial"/>
+          <w:sz w:val="24"/>
+        </w:rPr>
+        <w:t xml:space="preserve">distinct classes, of which some contain nested classes. </w:t>
+      </w:r>
+      <w:r>
+        <w:rPr>
+          <w:rFonts w:ascii="Arial" w:eastAsia="Arial" w:hAnsi="Arial" w:cs="Arial"/>
+          <w:sz w:val="24"/>
+        </w:rPr>
+        <w:t xml:space="preserve">A great deal of polymorphism has been employed to reduce </w:t>
+      </w:r>
+      <w:r>
+        <w:rPr>
+          <w:rFonts w:ascii="Arial" w:eastAsia="Arial" w:hAnsi="Arial" w:cs="Arial"/>
+          <w:sz w:val="24"/>
+        </w:rPr>
+        <w:t xml:space="preserve">code repetition and </w:t>
+      </w:r>
+      <w:r>
+        <w:rPr>
+          <w:rFonts w:ascii="Arial" w:eastAsia="Arial" w:hAnsi="Arial" w:cs="Arial"/>
+          <w:sz w:val="24"/>
+        </w:rPr>
+        <w:t xml:space="preserve">to greatly enhance maintainability. </w:t>
+      </w:r>
+      <w:r>
+        <w:rPr>
+          <w:rFonts w:ascii="Arial" w:eastAsia="Arial" w:hAnsi="Arial" w:cs="Arial"/>
+          <w:sz w:val="24"/>
+        </w:rPr>
+        <w:t>D</w:t>
+      </w:r>
+      <w:r>
+        <w:rPr>
+          <w:rFonts w:ascii="Arial" w:eastAsia="Arial" w:hAnsi="Arial" w:cs="Arial"/>
+          <w:sz w:val="24"/>
+        </w:rPr>
+        <w:t>evelopment of new</w:t>
+      </w:r>
+      <w:r>
+        <w:rPr>
+          <w:rFonts w:ascii="Arial" w:eastAsia="Arial" w:hAnsi="Arial" w:cs="Arial"/>
+          <w:sz w:val="24"/>
+        </w:rPr>
+        <w:t xml:space="preserve"> components is made easy by the high level of abstraction and comprehensive framework. </w:t>
+      </w:r>
+    </w:p>
+    <w:p>
+      <w:pPr>
+        <w:spacing w:after="0"/>
+        <w:jc w:val="both"/>
+        <w:rPr>
+          <w:rFonts w:ascii="Arial" w:eastAsia="Arial" w:hAnsi="Arial" w:cs="Arial"/>
+          <w:sz w:val="24"/>
+        </w:rPr>
+      </w:pPr>
+    </w:p>
+    <w:p>
+      <w:pPr>
+        <w:spacing w:after="0"/>
+        <w:jc w:val="both"/>
+        <w:rPr>
+          <w:rFonts w:ascii="Arial" w:eastAsia="Arial" w:hAnsi="Arial" w:cs="Arial"/>
+          <w:sz w:val="24"/>
+        </w:rPr>
+      </w:pPr>
+      <w:r>
+        <w:rPr>
+          <w:rFonts w:ascii="Arial" w:eastAsia="Arial" w:hAnsi="Arial" w:cs="Arial"/>
+          <w:sz w:val="24"/>
+        </w:rPr>
+        <w:t>The playe</w:t>
+      </w:r>
+      <w:r>
+        <w:rPr>
+          <w:rFonts w:ascii="Arial" w:eastAsia="Arial" w:hAnsi="Arial" w:cs="Arial"/>
+          <w:sz w:val="24"/>
+        </w:rPr>
+        <w:t xml:space="preserve">r, cameras and NPC entities observe the laws of game physics </w:t>
+      </w:r>
+      <w:r>
+        <w:rPr>
+          <w:rFonts w:ascii="Arial" w:eastAsia="Arial" w:hAnsi="Arial" w:cs="Arial"/>
+          <w:sz w:val="24"/>
+        </w:rPr>
+        <w:t xml:space="preserve">through the implementation of Steering states and Kinematic physics objects. </w:t>
+      </w:r>
+      <w:r>
+        <w:rPr>
+          <w:rFonts w:ascii="Arial" w:eastAsia="Arial" w:hAnsi="Arial" w:cs="Arial"/>
+          <w:sz w:val="24"/>
+        </w:rPr>
+        <w:t>In most cases, entities within the game are translated by means of</w:t>
+      </w:r>
+      <w:r>
+        <w:rPr>
+          <w:rFonts w:ascii="Arial" w:eastAsia="Arial" w:hAnsi="Arial" w:cs="Arial"/>
+          <w:sz w:val="24"/>
+        </w:rPr>
+        <w:t xml:space="preserve"> physically accurate</w:t>
+      </w:r>
+      <w:r>
+        <w:rPr>
+          <w:rFonts w:ascii="Arial" w:eastAsia="Arial" w:hAnsi="Arial" w:cs="Arial"/>
+          <w:sz w:val="24"/>
+        </w:rPr>
+        <w:t xml:space="preserve"> steering forces </w:t>
+      </w:r>
+      <w:r>
+        <w:rPr>
+          <w:rFonts w:ascii="Arial" w:eastAsia="Arial" w:hAnsi="Arial" w:cs="Arial"/>
+          <w:sz w:val="24"/>
+        </w:rPr>
+        <w:t xml:space="preserve">and velocity computations. </w:t>
+      </w:r>
+    </w:p>
+    <w:p>
+      <w:pPr>
+        <w:spacing w:after="0"/>
+        <w:jc w:val="both"/>
+        <w:rPr>
+          <w:rFonts w:ascii="Arial" w:eastAsia="Arial" w:hAnsi="Arial" w:cs="Arial"/>
+          <w:sz w:val="24"/>
+        </w:rPr>
+      </w:pPr>
+    </w:p>
+    <w:p>
+      <w:pPr>
+        <w:spacing w:after="0"/>
+        <w:jc w:val="both"/>
+        <w:rPr>
+          <w:rFonts w:ascii="Arial" w:eastAsia="Arial" w:hAnsi="Arial" w:cs="Arial"/>
+          <w:sz w:val="24"/>
+        </w:rPr>
+      </w:pPr>
+      <w:r>
+        <w:rPr>
+          <w:rFonts w:ascii="Arial" w:eastAsia="Arial" w:hAnsi="Arial" w:cs="Arial"/>
+          <w:sz w:val="24"/>
+        </w:rPr>
+        <w:t xml:space="preserve">NPCs within the demonstration employ a basic state machine </w:t>
+      </w:r>
+      <w:r>
+        <w:rPr>
+          <w:rFonts w:ascii="Arial" w:eastAsia="Arial" w:hAnsi="Arial" w:cs="Arial"/>
+          <w:sz w:val="24"/>
+        </w:rPr>
+        <w:t xml:space="preserve">and a </w:t>
+      </w:r>
+      <w:r>
+        <w:rPr>
+          <w:rFonts w:ascii="Arial" w:eastAsia="Arial" w:hAnsi="Arial" w:cs="Arial"/>
+          <w:i/>
+          <w:sz w:val="24"/>
+        </w:rPr>
+        <w:t>priority stack</w:t>
+      </w:r>
+      <w:r>
+        <w:rPr>
+          <w:rFonts w:ascii="Arial" w:eastAsia="Arial" w:hAnsi="Arial" w:cs="Arial"/>
+          <w:sz w:val="24"/>
+        </w:rPr>
+        <w:t xml:space="preserve"> to </w:t>
+      </w:r>
+      <w:r>
+        <w:rPr>
+          <w:rFonts w:ascii="Arial" w:eastAsia="Arial" w:hAnsi="Arial" w:cs="Arial"/>
+          <w:sz w:val="24"/>
+        </w:rPr>
+        <w:t xml:space="preserve">select the most appropriate steering behavior for the situation. </w:t>
+      </w:r>
+    </w:p>
+    <w:p>
+      <w:pPr>
+        <w:spacing w:after="0"/>
+        <w:jc w:val="both"/>
+        <w:rPr>
+          <w:rFonts w:ascii="Arial" w:eastAsia="Arial" w:hAnsi="Arial" w:cs="Arial"/>
+          <w:sz w:val="24"/>
+        </w:rPr>
+      </w:pPr>
+    </w:p>
+    <w:p>
+      <w:pPr>
+        <w:spacing w:after="0"/>
+        <w:jc w:val="both"/>
+        <w:rPr>
+          <w:rFonts w:ascii="Arial" w:eastAsia="Arial" w:hAnsi="Arial" w:cs="Arial"/>
+          <w:sz w:val="24"/>
+        </w:rPr>
+      </w:pPr>
+      <w:r>
+        <w:rPr>
+          <w:rFonts w:ascii="Arial" w:eastAsia="Arial" w:hAnsi="Arial" w:cs="Arial"/>
+          <w:b/>
+          <w:sz w:val="24"/>
+        </w:rPr>
+        <w:t>Four</w:t>
+      </w:r>
+      <w:r>
+        <w:rPr>
+          <w:rFonts w:ascii="Arial" w:eastAsia="Arial" w:hAnsi="Arial" w:cs="Arial"/>
+          <w:sz w:val="24"/>
+        </w:rPr>
+        <w:t xml:space="preserve"> steering </w:t>
+      </w:r>
+      <w:r>
+        <w:rPr>
+          <w:rFonts w:ascii="Arial" w:eastAsia="Arial" w:hAnsi="Arial" w:cs="Arial"/>
+          <w:sz w:val="24"/>
+        </w:rPr>
+        <w:t>behaviors</w:t>
+      </w:r>
+      <w:r>
+        <w:rPr>
+          <w:rFonts w:ascii="Arial" w:eastAsia="Arial" w:hAnsi="Arial" w:cs="Arial"/>
+          <w:sz w:val="24"/>
+        </w:rPr>
+        <w:t xml:space="preserve"> have been</w:t>
+      </w:r>
+      <w:r>
+        <w:rPr>
+          <w:rFonts w:ascii="Arial" w:eastAsia="Arial" w:hAnsi="Arial" w:cs="Arial"/>
+          <w:sz w:val="24"/>
+        </w:rPr>
+        <w:t xml:space="preserve"> implemented, </w:t>
+      </w:r>
+      <w:r>
+        <w:rPr>
+          <w:rFonts w:ascii="Arial" w:eastAsia="Arial" w:hAnsi="Arial" w:cs="Arial"/>
+          <w:sz w:val="24"/>
+        </w:rPr>
+        <w:t xml:space="preserve">of which </w:t>
+      </w:r>
+      <w:r>
+        <w:rPr>
+          <w:rFonts w:ascii="Arial" w:eastAsia="Arial" w:hAnsi="Arial" w:cs="Arial"/>
+          <w:b/>
+          <w:sz w:val="24"/>
+        </w:rPr>
+        <w:t>three</w:t>
+      </w:r>
+      <w:r>
+        <w:rPr>
+          <w:rFonts w:ascii="Arial" w:eastAsia="Arial" w:hAnsi="Arial" w:cs="Arial"/>
+          <w:sz w:val="24"/>
+        </w:rPr>
+        <w:t xml:space="preserve"> are demonstrated by the two enemy tank NPCs</w:t>
+      </w:r>
+      <w:r>
+        <w:rPr>
+          <w:rFonts w:ascii="Arial" w:eastAsia="Arial" w:hAnsi="Arial" w:cs="Arial"/>
+          <w:sz w:val="24"/>
+        </w:rPr>
+        <w:t xml:space="preserve"> through polymorphic steering classes</w:t>
       </w:r>
       <w:r>
         <w:rPr>
@@ -1740,23 +2089,96 @@
         </w:rPr>
         <w:t xml:space="preserve">. </w:t>
       </w:r>
-    </w:p>
-    <w:p>
-      <w:pPr>
-        <w:spacing w:after="0"/>
-        <w:rPr>
-          <w:rFonts w:ascii="Arial" w:eastAsia="Arial" w:hAnsi="Arial" w:cs="Arial"/>
-          <w:sz w:val="24"/>
-        </w:rPr>
-      </w:pPr>
-    </w:p>
-    <w:p>
-      <w:pPr>
-        <w:spacing w:after="0"/>
-        <w:rPr>
-          <w:rFonts w:ascii="Arial" w:eastAsia="Arial" w:hAnsi="Arial" w:cs="Arial"/>
-          <w:b/>
-          <w:i/>
+      <w:r>
+        <w:rPr>
+          <w:rFonts w:ascii="Arial" w:eastAsia="Arial" w:hAnsi="Arial" w:cs="Arial"/>
+          <w:sz w:val="24"/>
+        </w:rPr>
+        <w:t xml:space="preserve">The tank usually nearest to the player will </w:t>
+      </w:r>
+      <w:r>
+        <w:rPr>
+          <w:rFonts w:ascii="Arial" w:eastAsia="Arial" w:hAnsi="Arial" w:cs="Arial"/>
+          <w:b/>
+          <w:sz w:val="24"/>
+        </w:rPr>
+        <w:t xml:space="preserve">pursue </w:t>
+      </w:r>
+      <w:r>
+        <w:rPr>
+          <w:rFonts w:ascii="Arial" w:eastAsia="Arial" w:hAnsi="Arial" w:cs="Arial"/>
+          <w:sz w:val="24"/>
+        </w:rPr>
+        <w:t xml:space="preserve">the player with consideration to their velocity and position. </w:t>
+      </w:r>
+      <w:r>
+        <w:rPr>
+          <w:rFonts w:ascii="Arial" w:eastAsia="Arial" w:hAnsi="Arial" w:cs="Arial"/>
+          <w:sz w:val="24"/>
+        </w:rPr>
+        <w:t xml:space="preserve">The other tank will </w:t>
+      </w:r>
+      <w:r>
+        <w:rPr>
+          <w:rFonts w:ascii="Arial" w:eastAsia="Arial" w:hAnsi="Arial" w:cs="Arial"/>
+          <w:b/>
+          <w:sz w:val="24"/>
+        </w:rPr>
+        <w:t xml:space="preserve">arrive at </w:t>
+      </w:r>
+      <w:r>
+        <w:rPr>
+          <w:rFonts w:ascii="Arial" w:eastAsia="Arial" w:hAnsi="Arial" w:cs="Arial"/>
+          <w:sz w:val="24"/>
+        </w:rPr>
+        <w:t xml:space="preserve">the </w:t>
+      </w:r>
+      <w:r>
+        <w:rPr>
+          <w:rFonts w:ascii="Arial" w:eastAsia="Arial" w:hAnsi="Arial" w:cs="Arial"/>
+          <w:sz w:val="24"/>
+        </w:rPr>
+        <w:t xml:space="preserve">pursuing NPC. </w:t>
+      </w:r>
+      <w:r>
+        <w:rPr>
+          <w:rFonts w:ascii="Arial" w:eastAsia="Arial" w:hAnsi="Arial" w:cs="Arial"/>
+          <w:sz w:val="24"/>
+        </w:rPr>
+        <w:t xml:space="preserve">Both tanks will </w:t>
+      </w:r>
+      <w:r>
+        <w:rPr>
+          <w:rFonts w:ascii="Arial" w:eastAsia="Arial" w:hAnsi="Arial" w:cs="Arial"/>
+          <w:b/>
+          <w:sz w:val="24"/>
+        </w:rPr>
+        <w:t xml:space="preserve">avoid </w:t>
+      </w:r>
+      <w:r>
+        <w:rPr>
+          <w:rFonts w:ascii="Arial" w:eastAsia="Arial" w:hAnsi="Arial" w:cs="Arial"/>
+          <w:sz w:val="24"/>
+        </w:rPr>
+        <w:t>geometry using a collision-avoidance algorithm.</w:t>
+      </w:r>
+    </w:p>
+    <w:p>
+      <w:pPr>
+        <w:spacing w:after="0"/>
+        <w:jc w:val="both"/>
+        <w:rPr>
+          <w:rFonts w:ascii="Arial" w:eastAsia="Arial" w:hAnsi="Arial" w:cs="Arial"/>
+          <w:sz w:val="24"/>
+        </w:rPr>
+      </w:pPr>
+    </w:p>
+    <w:p>
+      <w:pPr>
+        <w:spacing w:after="0"/>
+        <w:jc w:val="both"/>
+        <w:rPr>
+          <w:rFonts w:ascii="Arial" w:eastAsia="Arial" w:hAnsi="Arial" w:cs="Arial"/>
           <w:color w:val="548DD4"/>
           <w:sz w:val="24"/>
         </w:rPr>
@@ -1766,250 +2188,64 @@
           <w:rFonts w:ascii="Arial" w:eastAsia="Arial" w:hAnsi="Arial" w:cs="Arial"/>
           <w:sz w:val="24"/>
         </w:rPr>
-        <w:t xml:space="preserve">The code is very modular, as we have added plenty of classes to use and adapt. The inclusion of parent classes such as Entity (for any in-game objects) allow for extensive reusability and flexibility to easily and quickly make changes to child classes. </w:t>
-      </w:r>
-      <w:r>
-        <w:rPr>
-          <w:rFonts w:ascii="Arial" w:eastAsia="Arial" w:hAnsi="Arial" w:cs="Arial"/>
-          <w:color w:val="FF0000"/>
-          <w:sz w:val="24"/>
-        </w:rPr>
-        <w:t>The modular code also makes debugging particularly easy as there is no need to trawl through hundreds of lines of code to find a problem as each part can be viewed separatly</w:t>
-      </w:r>
-      <w:r>
-        <w:rPr>
-          <w:rFonts w:ascii="Arial" w:eastAsia="Arial" w:hAnsi="Arial" w:cs="Arial"/>
-          <w:sz w:val="24"/>
-        </w:rPr>
-        <w:t>.</w:t>
-      </w:r>
-      <w:r>
-        <w:rPr>
-          <w:rFonts w:ascii="Arial" w:eastAsia="Arial" w:hAnsi="Arial" w:cs="Arial"/>
-          <w:b/>
-          <w:i/>
-          <w:color w:val="548DD4"/>
-          <w:sz w:val="24"/>
-        </w:rPr>
-        <w:t>I’m not sure this is the right thing to say)</w:t>
-      </w:r>
-    </w:p>
-    <w:p>
-      <w:pPr>
-        <w:spacing w:after="0"/>
-        <w:rPr>
-          <w:rFonts w:ascii="Arial" w:eastAsia="Arial" w:hAnsi="Arial" w:cs="Arial"/>
-          <w:sz w:val="24"/>
-        </w:rPr>
-      </w:pPr>
-    </w:p>
-    <w:p>
-      <w:pPr>
-        <w:spacing w:after="0"/>
-        <w:rPr>
-          <w:rFonts w:ascii="Arial" w:eastAsia="Arial" w:hAnsi="Arial" w:cs="Arial"/>
-          <w:b/>
-          <w:i/>
-          <w:color w:val="548DD4"/>
-          <w:sz w:val="24"/>
-        </w:rPr>
-      </w:pPr>
-      <w:r>
-        <w:rPr>
-          <w:rFonts w:ascii="Arial" w:eastAsia="Arial" w:hAnsi="Arial" w:cs="Arial"/>
-          <w:sz w:val="24"/>
-        </w:rPr>
-        <w:t xml:space="preserve">The game has primitive kinematics, and we have tried to make the movements of the camera and other objects as natural as possible. Basic gravity for jumping and other forces and accelerations have been implemented to achieve this. </w:t>
-      </w:r>
-      <w:r>
-        <w:rPr>
-          <w:rFonts w:ascii="Arial" w:eastAsia="Arial" w:hAnsi="Arial" w:cs="Arial"/>
-          <w:color w:val="FF0000"/>
-          <w:sz w:val="24"/>
-        </w:rPr>
-        <w:t xml:space="preserve">Real world speeds for all entitys and the </w:t>
-      </w:r>
-      <w:r>
-        <w:rPr>
-          <w:rFonts w:ascii="Arial" w:eastAsia="Arial" w:hAnsi="Arial" w:cs="Arial"/>
-          <w:color w:val="FF0000"/>
-          <w:sz w:val="24"/>
-        </w:rPr>
-        <w:t xml:space="preserve">player </w:t>
-      </w:r>
-      <w:r>
-        <w:rPr>
-          <w:rFonts w:ascii="Arial" w:eastAsia="Arial" w:hAnsi="Arial" w:cs="Arial"/>
-          <w:color w:val="FF0000"/>
-          <w:sz w:val="24"/>
-        </w:rPr>
-        <w:t xml:space="preserve">camera makes </w:t>
-      </w:r>
-      <w:r>
-        <w:rPr>
-          <w:rFonts w:ascii="Arial" w:eastAsia="Arial" w:hAnsi="Arial" w:cs="Arial"/>
-          <w:color w:val="FF0000"/>
-          <w:sz w:val="24"/>
-        </w:rPr>
-        <w:t xml:space="preserve">for a more real experience. </w:t>
-      </w:r>
-      <w:r>
-        <w:rPr>
-          <w:rFonts w:ascii="Arial" w:eastAsia="Arial" w:hAnsi="Arial" w:cs="Arial"/>
-          <w:b/>
-          <w:i/>
-          <w:color w:val="548DD4"/>
-          <w:sz w:val="24"/>
-        </w:rPr>
-        <w:t>Feel free to add more I am just winging this)</w:t>
-      </w:r>
-    </w:p>
-    <w:p>
-      <w:pPr>
-        <w:spacing w:after="0"/>
-        <w:rPr>
-          <w:rFonts w:ascii="Arial" w:eastAsia="Arial" w:hAnsi="Arial" w:cs="Arial"/>
-          <w:sz w:val="24"/>
-        </w:rPr>
-      </w:pPr>
-    </w:p>
-    <w:p>
-      <w:pPr>
-        <w:spacing w:after="0"/>
-        <w:rPr>
-          <w:rFonts w:ascii="Arial" w:eastAsia="Arial" w:hAnsi="Arial" w:cs="Arial"/>
-          <w:b/>
-          <w:i/>
-          <w:color w:val="548DD4"/>
-          <w:sz w:val="24"/>
-        </w:rPr>
-      </w:pPr>
-      <w:r>
-        <w:rPr>
-          <w:rFonts w:ascii="Arial" w:eastAsia="Arial" w:hAnsi="Arial" w:cs="Arial"/>
-          <w:sz w:val="24"/>
-        </w:rPr>
-        <w:t xml:space="preserve">Two steering behaviours have been included: pursue and arrive. The tanks will pursue the player within a certain range, actively chasing the player based on their current position and where they are predicted to be slightly ahead of time. When the tank is close enough to the player, it will begin to slow itself until it collides with the player, at which point it stops. </w:t>
-      </w:r>
-      <w:r>
-        <w:rPr>
-          <w:rFonts w:ascii="Arial" w:eastAsia="Arial" w:hAnsi="Arial" w:cs="Arial"/>
-          <w:b/>
-          <w:i/>
-          <w:color w:val="548DD4"/>
-          <w:sz w:val="24"/>
-        </w:rPr>
-        <w:t>(Again, I feel like this is slightly wrong)</w:t>
-      </w:r>
-    </w:p>
-    <w:p>
-      <w:pPr>
-        <w:spacing w:after="0"/>
-        <w:rPr>
-          <w:rFonts w:ascii="Arial" w:eastAsia="Arial" w:hAnsi="Arial" w:cs="Arial"/>
-          <w:sz w:val="24"/>
-        </w:rPr>
-      </w:pPr>
-    </w:p>
-    <w:p>
-      <w:pPr>
-        <w:spacing w:after="0"/>
-        <w:rPr>
-          <w:rFonts w:ascii="Arial" w:eastAsia="Arial" w:hAnsi="Arial" w:cs="Arial"/>
-          <w:color w:val="FF0000"/>
-          <w:sz w:val="24"/>
-        </w:rPr>
-      </w:pPr>
-      <w:r>
-        <w:rPr>
-          <w:rFonts w:ascii="Arial" w:eastAsia="Arial" w:hAnsi="Arial" w:cs="Arial"/>
-          <w:sz w:val="24"/>
-        </w:rPr>
-        <w:t xml:space="preserve">Filler text to avoid colour reformatting! </w:t>
-      </w:r>
-      <w:r>
-        <w:rPr>
-          <w:rFonts w:ascii="Arial" w:eastAsia="Arial" w:hAnsi="Arial" w:cs="Arial"/>
-          <w:b/>
-          <w:i/>
-          <w:color w:val="548DD4"/>
-          <w:sz w:val="24"/>
-        </w:rPr>
-        <w:t>(Objectives, conflict, and scoring… do we have much to say?)</w:t>
-      </w:r>
-      <w:r>
-        <w:rPr>
-          <w:rFonts w:ascii="Arial" w:eastAsia="Arial" w:hAnsi="Arial" w:cs="Arial"/>
-          <w:sz w:val="24"/>
-        </w:rPr>
-        <w:t xml:space="preserve"> Filler text again. </w:t>
-      </w:r>
-      <w:r>
-        <w:rPr>
-          <w:rFonts w:ascii="Arial" w:eastAsia="Arial" w:hAnsi="Arial" w:cs="Arial"/>
-          <w:color w:val="FF0000"/>
-          <w:sz w:val="24"/>
-        </w:rPr>
-        <w:t xml:space="preserve">(Assuming we have a working fps and are aiming for a tower defense as the next part) The objective is to defeat the waves of enemy tankes as they attempt to  attack and kill the player. The conflict is with the tanks attacking and the player returning the aggression on the tanks? </w:t>
-      </w:r>
-      <w:r>
-        <w:rPr>
-          <w:rFonts w:ascii="Arial" w:eastAsia="Arial" w:hAnsi="Arial" w:cs="Arial"/>
-          <w:color w:val="FF0000"/>
-          <w:sz w:val="24"/>
-          <w:u w:val="single"/>
-        </w:rPr>
-        <w:t>(enemies, or are we the tanks?)</w:t>
-      </w:r>
-      <w:r>
-        <w:rPr>
-          <w:rFonts w:ascii="Arial" w:eastAsia="Arial" w:hAnsi="Arial" w:cs="Arial"/>
-          <w:color w:val="FF0000"/>
-          <w:sz w:val="24"/>
-        </w:rPr>
-        <w:t xml:space="preserve"> The player receives a score when destroying a tank.</w:t>
-      </w:r>
-    </w:p>
-    <w:p>
-      <w:pPr>
-        <w:spacing w:after="0"/>
-        <w:rPr>
-          <w:rFonts w:ascii="Arial" w:eastAsia="Arial" w:hAnsi="Arial" w:cs="Arial"/>
-          <w:sz w:val="24"/>
-        </w:rPr>
-      </w:pPr>
-    </w:p>
-    <w:p>
-      <w:pPr>
-        <w:spacing w:after="0"/>
-        <w:rPr>
-          <w:rFonts w:ascii="Arial" w:eastAsia="Arial" w:hAnsi="Arial" w:cs="Arial"/>
-          <w:sz w:val="24"/>
-        </w:rPr>
-      </w:pPr>
-      <w:r>
-        <w:rPr>
-          <w:rFonts w:ascii="Arial" w:eastAsia="Arial" w:hAnsi="Arial" w:cs="Arial"/>
-          <w:sz w:val="24"/>
-        </w:rPr>
-        <w:t xml:space="preserve">Filler? I hardly know her! </w:t>
-      </w:r>
-      <w:r>
-        <w:rPr>
-          <w:rFonts w:ascii="Arial" w:eastAsia="Arial" w:hAnsi="Arial" w:cs="Arial"/>
-          <w:b/>
-          <w:i/>
-          <w:color w:val="548DD4"/>
-          <w:sz w:val="24"/>
-        </w:rPr>
-        <w:t xml:space="preserve">(Not sure if we have anything to say for bonus technical stuff) </w:t>
-      </w:r>
-      <w:r>
-        <w:rPr>
-          <w:rFonts w:ascii="Arial" w:eastAsia="Arial" w:hAnsi="Arial" w:cs="Arial"/>
-          <w:sz w:val="24"/>
-        </w:rPr>
-        <w:t>Filling the void once more.</w:t>
+        <w:t xml:space="preserve">An advanced </w:t>
+      </w:r>
+      <w:r>
+        <w:rPr>
+          <w:rFonts w:ascii="Arial" w:eastAsia="Arial" w:hAnsi="Arial" w:cs="Arial"/>
+          <w:b/>
+          <w:sz w:val="24"/>
+        </w:rPr>
+        <w:t xml:space="preserve">A* Pathfinding Algorithm </w:t>
+      </w:r>
+      <w:r>
+        <w:rPr>
+          <w:rFonts w:ascii="Arial" w:eastAsia="Arial" w:hAnsi="Arial" w:cs="Arial"/>
+          <w:sz w:val="24"/>
+        </w:rPr>
+        <w:t>has been implemented</w:t>
+      </w:r>
+      <w:r>
+        <w:rPr>
+          <w:rFonts w:ascii="Arial" w:eastAsia="Arial" w:hAnsi="Arial" w:cs="Arial"/>
+          <w:sz w:val="24"/>
+        </w:rPr>
+        <w:t xml:space="preserve">, and is demonstrated in the Pathfinding Sandbox. </w:t>
+      </w:r>
+      <w:r>
+        <w:rPr>
+          <w:rFonts w:ascii="Arial" w:eastAsia="Arial" w:hAnsi="Arial" w:cs="Arial"/>
+          <w:sz w:val="24"/>
+        </w:rPr>
+        <w:t xml:space="preserve">The algorithm uses weighted </w:t>
+      </w:r>
+      <w:r>
+        <w:rPr>
+          <w:rFonts w:ascii="Arial" w:eastAsia="Arial" w:hAnsi="Arial" w:cs="Arial"/>
+          <w:sz w:val="24"/>
+        </w:rPr>
+        <w:t xml:space="preserve">search nodes </w:t>
+      </w:r>
+      <w:r>
+        <w:rPr>
+          <w:rFonts w:ascii="Arial" w:eastAsia="Arial" w:hAnsi="Arial" w:cs="Arial"/>
+          <w:sz w:val="24"/>
+        </w:rPr>
+        <w:t xml:space="preserve">to </w:t>
+      </w:r>
+      <w:r>
+        <w:rPr>
+          <w:rFonts w:ascii="Arial" w:eastAsia="Arial" w:hAnsi="Arial" w:cs="Arial"/>
+          <w:sz w:val="24"/>
+        </w:rPr>
+        <w:t>traverse the terrain using the fastest and most logical route.</w:t>
+      </w:r>
+      <w:r>
+        <w:rPr>
+          <w:rFonts w:ascii="Arial" w:eastAsia="Arial" w:hAnsi="Arial" w:cs="Arial"/>
+          <w:sz w:val="24"/>
+        </w:rPr>
+        <w:t xml:space="preserve"> It is possible to re-form the search nodes by placing new Wall Towers with the left mouse button. </w:t>
       </w:r>
     </w:p>
     <w:p>
@@ -2053,64 +2289,131 @@
     <w:p>
       <w:pPr>
         <w:spacing w:after="0"/>
-        <w:rPr>
-          <w:rFonts w:ascii="Arial" w:eastAsia="Arial" w:hAnsi="Arial" w:cs="Arial"/>
-          <w:b/>
-          <w:i/>
-          <w:color w:val="548DD4"/>
-          <w:sz w:val="24"/>
-        </w:rPr>
-      </w:pPr>
-      <w:r>
-        <w:rPr>
-          <w:rFonts w:ascii="Arial" w:eastAsia="Arial" w:hAnsi="Arial" w:cs="Arial"/>
-          <w:sz w:val="24"/>
-        </w:rPr>
-        <w:t xml:space="preserve">Our desired grade for this assignment is the maximum possible marks. We believe that we have adequately filled the assignment criteria, having added all of the necessary </w:t>
-      </w:r>
-      <w:r>
-        <w:rPr>
-          <w:rFonts w:ascii="Arial" w:eastAsia="Arial" w:hAnsi="Arial" w:cs="Arial"/>
-          <w:sz w:val="24"/>
-        </w:rPr>
-        <w:lastRenderedPageBreak/>
-        <w:t xml:space="preserve">technical requirements. </w:t>
-      </w:r>
-      <w:r>
-        <w:rPr>
-          <w:rFonts w:ascii="Arial" w:eastAsia="Arial" w:hAnsi="Arial" w:cs="Arial"/>
-          <w:b/>
-          <w:i/>
-          <w:color w:val="548DD4"/>
-          <w:sz w:val="24"/>
-        </w:rPr>
-        <w:t>I’m not sure if spatial partitioning or what have you has been attempted but if it has hot damn could we claim some of those sweet, sweet bonus marks.</w:t>
-      </w:r>
-    </w:p>
-    <w:p>
-      <w:pPr>
-        <w:spacing w:after="0"/>
-        <w:rPr>
-          <w:rFonts w:ascii="Arial" w:eastAsia="Arial" w:hAnsi="Arial" w:cs="Arial"/>
-          <w:sz w:val="24"/>
-        </w:rPr>
-      </w:pPr>
-      <w:r>
-        <w:rPr>
-          <w:rFonts w:ascii="Arial" w:eastAsia="Arial" w:hAnsi="Arial" w:cs="Arial"/>
-          <w:b/>
-          <w:i/>
-          <w:color w:val="548DD4"/>
-          <w:sz w:val="24"/>
-        </w:rPr>
-        <w:t>Also if there is anything I have missed…</w:t>
-      </w:r>
-      <w:r>
-        <w:rPr>
-          <w:rFonts w:ascii="Arial" w:eastAsia="Arial" w:hAnsi="Arial" w:cs="Arial"/>
-          <w:sz w:val="24"/>
-        </w:rPr>
-        <w:t xml:space="preserve"> Filler.</w:t>
+        <w:jc w:val="both"/>
+        <w:rPr>
+          <w:rFonts w:ascii="Arial" w:eastAsia="Arial" w:hAnsi="Arial" w:cs="Arial"/>
+          <w:sz w:val="24"/>
+        </w:rPr>
+      </w:pPr>
+      <w:r>
+        <w:rPr>
+          <w:rFonts w:ascii="Arial" w:eastAsia="Arial" w:hAnsi="Arial" w:cs="Arial"/>
+          <w:sz w:val="24"/>
+        </w:rPr>
+        <w:t>Having met and exceeded the</w:t>
+      </w:r>
+      <w:r>
+        <w:rPr>
+          <w:rFonts w:ascii="Arial" w:eastAsia="Arial" w:hAnsi="Arial" w:cs="Arial"/>
+          <w:sz w:val="24"/>
+        </w:rPr>
+        <w:t xml:space="preserve"> project</w:t>
+      </w:r>
+      <w:r>
+        <w:rPr>
+          <w:rFonts w:ascii="Arial" w:eastAsia="Arial" w:hAnsi="Arial" w:cs="Arial"/>
+          <w:sz w:val="24"/>
+        </w:rPr>
+        <w:t xml:space="preserve"> requirements, </w:t>
+      </w:r>
+      <w:r>
+        <w:rPr>
+          <w:rFonts w:ascii="Arial" w:eastAsia="Arial" w:hAnsi="Arial" w:cs="Arial"/>
+          <w:sz w:val="24"/>
+        </w:rPr>
+        <w:t>and</w:t>
+      </w:r>
+      <w:r>
+        <w:rPr>
+          <w:rFonts w:ascii="Arial" w:eastAsia="Arial" w:hAnsi="Arial" w:cs="Arial"/>
+          <w:sz w:val="24"/>
+        </w:rPr>
+        <w:t xml:space="preserve"> having</w:t>
+      </w:r>
+      <w:r>
+        <w:rPr>
+          <w:rFonts w:ascii="Arial" w:eastAsia="Arial" w:hAnsi="Arial" w:cs="Arial"/>
+          <w:sz w:val="24"/>
+        </w:rPr>
+        <w:t xml:space="preserve"> implemented a</w:t>
+      </w:r>
+      <w:r>
+        <w:rPr>
+          <w:rFonts w:ascii="Arial" w:eastAsia="Arial" w:hAnsi="Arial" w:cs="Arial"/>
+          <w:sz w:val="24"/>
+        </w:rPr>
+        <w:t xml:space="preserve"> listed</w:t>
+      </w:r>
+      <w:r>
+        <w:rPr>
+          <w:rFonts w:ascii="Arial" w:eastAsia="Arial" w:hAnsi="Arial" w:cs="Arial"/>
+          <w:sz w:val="24"/>
+        </w:rPr>
+        <w:t xml:space="preserve"> bonus feature (</w:t>
+      </w:r>
+      <w:r>
+        <w:rPr>
+          <w:rFonts w:ascii="Arial" w:eastAsia="Arial" w:hAnsi="Arial" w:cs="Arial"/>
+          <w:b/>
+          <w:sz w:val="24"/>
+        </w:rPr>
+        <w:t>A* pathfinding algorithm</w:t>
+      </w:r>
+      <w:r>
+        <w:rPr>
+          <w:rFonts w:ascii="Arial" w:eastAsia="Arial" w:hAnsi="Arial" w:cs="Arial"/>
+          <w:sz w:val="24"/>
+        </w:rPr>
+        <w:t>)</w:t>
+      </w:r>
+      <w:r>
+        <w:rPr>
+          <w:rFonts w:ascii="Arial" w:eastAsia="Arial" w:hAnsi="Arial" w:cs="Arial"/>
+          <w:sz w:val="24"/>
+        </w:rPr>
+        <w:t xml:space="preserve">, </w:t>
+      </w:r>
+      <w:r>
+        <w:rPr>
+          <w:rFonts w:ascii="Arial" w:eastAsia="Arial" w:hAnsi="Arial" w:cs="Arial"/>
+          <w:sz w:val="24"/>
+        </w:rPr>
+        <w:t xml:space="preserve">the team desires </w:t>
+      </w:r>
+      <w:r>
+        <w:rPr>
+          <w:rFonts w:ascii="Arial" w:eastAsia="Arial" w:hAnsi="Arial" w:cs="Arial"/>
+          <w:sz w:val="24"/>
+        </w:rPr>
+        <w:t>the highest grade attainable, minus</w:t>
+      </w:r>
+      <w:r>
+        <w:rPr>
+          <w:rFonts w:ascii="Arial" w:eastAsia="Arial" w:hAnsi="Arial" w:cs="Arial"/>
+          <w:sz w:val="24"/>
+        </w:rPr>
+        <w:t xml:space="preserve"> the two</w:t>
+      </w:r>
+      <w:r>
+        <w:rPr>
+          <w:rFonts w:ascii="Arial" w:eastAsia="Arial" w:hAnsi="Arial" w:cs="Arial"/>
+          <w:sz w:val="24"/>
+        </w:rPr>
+        <w:t xml:space="preserve"> bonus marks for an octree implementation</w:t>
+      </w:r>
+      <w:r>
+        <w:rPr>
+          <w:rFonts w:ascii="Arial" w:eastAsia="Arial" w:hAnsi="Arial" w:cs="Arial"/>
+          <w:sz w:val="24"/>
+        </w:rPr>
+        <w:t>, although we'll gladly take them, too</w:t>
+      </w:r>
+      <w:r>
+        <w:rPr>
+          <w:rFonts w:ascii="Arial" w:eastAsia="Arial" w:hAnsi="Arial" w:cs="Arial"/>
+          <w:sz w:val="24"/>
+        </w:rPr>
+        <w:t xml:space="preserve">. </w:t>
       </w:r>
     </w:p>
     <w:p>
@@ -2173,24 +2476,21 @@
           <w:rFonts w:ascii="Arial" w:eastAsia="Arial" w:hAnsi="Arial" w:cs="Arial"/>
           <w:sz w:val="24"/>
         </w:rPr>
-        <w:t xml:space="preserve">A filling prospect. </w:t>
-      </w:r>
-      <w:r>
-        <w:rPr>
-          <w:rFonts w:ascii="Arial" w:eastAsia="Arial" w:hAnsi="Arial" w:cs="Arial"/>
-          <w:b/>
-          <w:i/>
-          <w:color w:val="548DD4"/>
-          <w:sz w:val="24"/>
-        </w:rPr>
-        <w:t>These guys have got me here, I don’t really know enough about the code.</w:t>
-      </w:r>
-      <w:r>
-        <w:rPr>
-          <w:rFonts w:ascii="Arial" w:eastAsia="Arial" w:hAnsi="Arial" w:cs="Arial"/>
-          <w:sz w:val="24"/>
-        </w:rPr>
-        <w:t xml:space="preserve"> …and yet another.</w:t>
+        <w:t>The game demonstrates a number of custom models</w:t>
+      </w:r>
+      <w:r>
+        <w:rPr>
+          <w:rFonts w:ascii="Arial" w:eastAsia="Arial" w:hAnsi="Arial" w:cs="Arial"/>
+          <w:sz w:val="24"/>
+        </w:rPr>
+        <w:t xml:space="preserve">, </w:t>
+      </w:r>
+      <w:r>
+        <w:rPr>
+          <w:rFonts w:ascii="Arial" w:eastAsia="Arial" w:hAnsi="Arial" w:cs="Arial"/>
+          <w:sz w:val="24"/>
+        </w:rPr>
+        <w:t xml:space="preserve">a projectile management system, a sound management system, </w:t>
       </w:r>
     </w:p>
     <w:p>
@@ -2646,7 +2946,7 @@
         <w:noProof/>
         <w:lang w:val="en-AU"/>
       </w:rPr>
-      <w:t>3</w:t>
+      <w:t>4</w:t>
     </w:r>
     <w:r>
       <w:rPr>
@@ -2945,6 +3245,15 @@
         <w:right w:w="108" w:type="dxa"/>
       </w:tblCellMar>
     </w:tblPr>
+  </w:style>
+  <w:style w:type="paragraph" w:styleId="NoSpacing">
+    <w:name w:val="No Spacing"/>
+    <w:uiPriority w:val="1"/>
+    <w:qFormat/>
+    <w:rsid w:val="00782C2C"/>
+    <w:pPr>
+      <w:spacing w:after="0" w:line="240" w:lineRule="auto"/>
+    </w:pPr>
   </w:style>
 </w:styles>
 </file>

</xml_diff>